<commit_message>
Modifica Diario del 20.04.2018
</commit_message>
<xml_diff>
--- a/2.0/diari/I3_Diario_ReactionGame2.0_2018_04_20.docx
+++ b/2.0/diari/I3_Diario_ReactionGame2.0_2018_04_20.docx
@@ -91,7 +91,10 @@
               <w:spacing w:line="360" w:lineRule="auto"/>
             </w:pPr>
             <w:r>
-              <w:t>16.03.2018</w:t>
+              <w:t>20.04</w:t>
+            </w:r>
+            <w:r>
+              <w:t>.2018</w:t>
             </w:r>
           </w:p>
         </w:tc>
@@ -143,6 +146,9 @@
           <w:p>
             <w:pPr>
               <w:pStyle w:val="Nessunaspaziatura"/>
+              <w:rPr>
+                <w:b w:val="0"/>
+              </w:rPr>
             </w:pPr>
             <w:r>
               <w:t>Dyuman:</w:t>
@@ -152,6 +158,24 @@
                 <w:b w:val="0"/>
               </w:rPr>
               <w:t xml:space="preserve"> </w:t>
+            </w:r>
+            <w:r>
+              <w:rPr>
+                <w:b w:val="0"/>
+              </w:rPr>
+              <w:t xml:space="preserve">Anche oggi mi son dedicato </w:t>
+            </w:r>
+            <w:r>
+              <w:rPr>
+                <w:b w:val="0"/>
+              </w:rPr>
+              <w:t xml:space="preserve">al completamento delle modalità. La modalità 6 è filata liscia ed è stata completata in mezza mattinata, dopo la quale mi son cimentato nella risoluzione della modalità 5. Ho tuttavia notato un problema nel far lampeggiare i led con i delay e contemporaneamente controllare che il pulsante non venga premuto. Ho deciso quindi di accantonarla temporaneamente e di completare la modalità 23. Come la modalità 9 tuttavia, ho preso solo alcune cose dalla modalità 23 precedentemente creata e sono ripartito con idee di struttura diverse, più omogenee al resto delle modalità. </w:t>
+            </w:r>
+            <w:r>
+              <w:rPr>
+                <w:b w:val="0"/>
+              </w:rPr>
+              <w:t xml:space="preserve">Ho perso del tempo prezioso per evitare di riscontrare un problema (descritto nei problemi riscontrati), ma alla fine mi ci sono dovuto scontrare e adottare la soluzione descritta, che trovo veramente scomoda e non così performante. </w:t>
             </w:r>
           </w:p>
         </w:tc>
@@ -182,7 +206,43 @@
               <w:rPr>
                 <w:b w:val="0"/>
               </w:rPr>
-              <w:t xml:space="preserve">Oggi ho continuto la preparazione del sette segmenti a quattro digits, però nella seconda ora del mattino il professor Mussi a chiamato il gruppo per avere un feedback del nostro lavoro. Dopo questo incontro abbiamo definito cosa manca nel nostro progetto. Abbiamo constatato che ci manca la pedana che ci oensa il professore Barchi e il professore Mussi sul design della pedana io devo solo capire le resistenze come funzionano e come devo utilizzarle. Per il sette segmenti funziona il tempo dopo aver rielaborato il codice preso da un sito web inserito la volta scorsa nel diario, </w:t>
+              <w:t>Oggi ho continu</w:t>
+            </w:r>
+            <w:r>
+              <w:rPr>
+                <w:b w:val="0"/>
+              </w:rPr>
+              <w:t>a</w:t>
+            </w:r>
+            <w:r>
+              <w:rPr>
+                <w:b w:val="0"/>
+              </w:rPr>
+              <w:t xml:space="preserve">to la preparazione del sette segmenti a quattro digits, però nella seconda ora del mattino il professor Mussi </w:t>
+            </w:r>
+            <w:r>
+              <w:rPr>
+                <w:b w:val="0"/>
+              </w:rPr>
+              <w:t>h</w:t>
+            </w:r>
+            <w:r>
+              <w:rPr>
+                <w:b w:val="0"/>
+              </w:rPr>
+              <w:t>a chiamato il gruppo per avere un feedback del nostro lavoro. Dopo questo incontro abbiamo definito cosa manca nel nostro progetto. Abbiamo constatato</w:t>
+            </w:r>
+            <w:r>
+              <w:rPr>
+                <w:b w:val="0"/>
+              </w:rPr>
+              <w:t xml:space="preserve"> che ci manca la pedana che ci p</w:t>
+            </w:r>
+            <w:r>
+              <w:rPr>
+                <w:b w:val="0"/>
+              </w:rPr>
+              <w:t xml:space="preserve">ensa il professore Barchi e il professore Mussi sul design della pedana io devo solo capire le resistenze come funzionano e come devo utilizzarle. Per il sette segmenti funziona il tempo dopo aver rielaborato il codice preso da un sito web inserito la volta scorsa nel diario, </w:t>
             </w:r>
             <w:r>
               <w:rPr>
@@ -190,8 +250,6 @@
               </w:rPr>
               <w:t>in tal modo sono riuscito ad ottenere come risultato un funzionamento elegante delle sette segmenti, ma a causa della mancanza di pin di output dell’Arduino Uno non sono riuscito a eseguire una prova completa con il punteggio.</w:t>
             </w:r>
-            <w:bookmarkStart w:id="0" w:name="_GoBack"/>
-            <w:bookmarkEnd w:id="0"/>
           </w:p>
         </w:tc>
       </w:tr>
@@ -260,6 +318,12 @@
                 <w:b w:val="0"/>
               </w:rPr>
               <w:t xml:space="preserve"> </w:t>
+            </w:r>
+            <w:r>
+              <w:rPr>
+                <w:b w:val="0"/>
+              </w:rPr>
+              <w:t>Ho riscontrato problemi già riscontrati, ovvero il bisogno di definire la grandezza di un array fin dall’inizio e l’assenza di liste. Questo problema è facilmente risolvibile, ma in metodo poco ortodosso, ovvero riempiendo i restanti spazi con un valore che so che il programma non assegnerà mai, gestendo quel valore.</w:t>
             </w:r>
           </w:p>
         </w:tc>
@@ -349,6 +413,12 @@
               </w:rPr>
               <w:t xml:space="preserve"> </w:t>
             </w:r>
+            <w:r>
+              <w:rPr>
+                <w:b w:val="0"/>
+              </w:rPr>
+              <w:t xml:space="preserve">Quasi recuperato sul ritardo, mancano solamente le modalità 5(già iniziata e definita su carta), la 20 (della quale devo ancora analizzare la struttura) e la 10 (molto simile alla 9, da quanto ho potuto vedere). </w:t>
+            </w:r>
           </w:p>
         </w:tc>
       </w:tr>
@@ -437,6 +507,14 @@
               </w:rPr>
               <w:t xml:space="preserve"> </w:t>
             </w:r>
+            <w:r>
+              <w:rPr>
+                <w:b w:val="0"/>
+              </w:rPr>
+              <w:t xml:space="preserve">Modalità 5, 10, 20. </w:t>
+            </w:r>
+            <w:bookmarkStart w:id="0" w:name="_GoBack"/>
+            <w:bookmarkEnd w:id="0"/>
           </w:p>
         </w:tc>
       </w:tr>
@@ -471,6 +549,7 @@
         </w:tabs>
       </w:pPr>
       <w:r>
+        <w:lastRenderedPageBreak/>
         <w:tab/>
       </w:r>
     </w:p>
@@ -581,7 +660,7 @@
         <w:noProof/>
         <w:lang w:val="it-IT"/>
       </w:rPr>
-      <w:t>1</w:t>
+      <w:t>2</w:t>
     </w:r>
     <w:r>
       <w:fldChar w:fldCharType="end"/>
@@ -589,14 +668,27 @@
     <w:r>
       <w:t>/</w:t>
     </w:r>
-    <w:fldSimple w:instr=" NUMPAGES  \* Arabic  \* MERGEFORMAT ">
-      <w:r>
-        <w:rPr>
-          <w:noProof/>
-        </w:rPr>
-        <w:t>1</w:t>
-      </w:r>
-    </w:fldSimple>
+    <w:r>
+      <w:fldChar w:fldCharType="begin"/>
+    </w:r>
+    <w:r>
+      <w:instrText xml:space="preserve"> NUMPAGES  \* Arabic  \* MERGEFORMAT </w:instrText>
+    </w:r>
+    <w:r>
+      <w:fldChar w:fldCharType="separate"/>
+    </w:r>
+    <w:r>
+      <w:rPr>
+        <w:noProof/>
+      </w:rPr>
+      <w:t>2</w:t>
+    </w:r>
+    <w:r>
+      <w:rPr>
+        <w:noProof/>
+      </w:rPr>
+      <w:fldChar w:fldCharType="end"/>
+    </w:r>
   </w:p>
 </w:ftr>
 </file>
@@ -4043,7 +4135,7 @@
 </file>
 
 <file path=customXml/itemProps1.xml><?xml version="1.0" encoding="utf-8"?>
-<ds:datastoreItem xmlns:ds="http://schemas.openxmlformats.org/officeDocument/2006/customXml" ds:itemID="{574180A9-4A24-4A47-8F50-2CF46F52F089}">
+<ds:datastoreItem xmlns:ds="http://schemas.openxmlformats.org/officeDocument/2006/customXml" ds:itemID="{9DE0AB11-0D26-4A4F-8833-70F25677C0D3}">
   <ds:schemaRefs>
     <ds:schemaRef ds:uri="http://schemas.openxmlformats.org/officeDocument/2006/bibliography"/>
   </ds:schemaRefs>

</xml_diff>